<commit_message>
intro of the video
</commit_message>
<xml_diff>
--- a/Report/Script-Part I Problem.docx
+++ b/Report/Script-Part I Problem.docx
@@ -8,6 +8,27 @@
       </w:r>
       <w:r>
         <w:t xml:space="preserve"> of Part I problem</w:t>
+      </w:r>
+    </w:p>
+    <w:p>
+      <w:r>
+        <w:t xml:space="preserve">Hello, and thank you for watching this video. We are a team of </w:t>
+      </w:r>
+      <w:r>
+        <w:t xml:space="preserve">students from QUT with a strong focus on </w:t>
+      </w:r>
+      <w:r>
+        <w:t>solving healthcare problems using advanced mathematical modelling.</w:t>
+      </w:r>
+    </w:p>
+    <w:p>
+      <w:r>
+        <w:t>Our goal was not just to develop working solutions, but to build methods that are efficient, interpretable, and ready for integration into clinical workflows.</w:t>
+      </w:r>
+    </w:p>
+    <w:p>
+      <w:r>
+        <w:t>The project is split into two parts: Part I focuses on brain MRI analysis, and Part II applies similar techniques to image-based feature extraction. Let’s begin with Part I.</w:t>
       </w:r>
     </w:p>
     <w:sectPr>
@@ -1236,6 +1257,23 @@
 </file>
 
 <file path=customXml/item1.xml><?xml version="1.0" encoding="utf-8"?>
+<p:properties xmlns:p="http://schemas.microsoft.com/office/2006/metadata/properties" xmlns:xsi="http://www.w3.org/2001/XMLSchema-instance" xmlns:pc="http://schemas.microsoft.com/office/infopath/2007/PartnerControls">
+  <documentManagement>
+    <_activity xmlns="47ee3115-839b-43e0-9173-ce3d965dddb9" xsi:nil="true"/>
+  </documentManagement>
+</p:properties>
+</file>
+
+<file path=customXml/item2.xml><?xml version="1.0" encoding="utf-8"?>
+<?mso-contentType ?>
+<FormTemplates xmlns="http://schemas.microsoft.com/sharepoint/v3/contenttype/forms">
+  <Display>DocumentLibraryForm</Display>
+  <Edit>DocumentLibraryForm</Edit>
+  <New>DocumentLibraryForm</New>
+</FormTemplates>
+</file>
+
+<file path=customXml/item3.xml><?xml version="1.0" encoding="utf-8"?>
 <ct:contentTypeSchema xmlns:ct="http://schemas.microsoft.com/office/2006/metadata/contentType" xmlns:ma="http://schemas.microsoft.com/office/2006/metadata/properties/metaAttributes" ct:_="" ma:_="" ma:contentTypeName="Document" ma:contentTypeID="0x010100111DB2ECB076F64D9C9263E5C166EF19" ma:contentTypeVersion="10" ma:contentTypeDescription="Create a new document." ma:contentTypeScope="" ma:versionID="f73b1e614f85a4d6de33532e5e36cbb0">
   <xsd:schema xmlns:xsd="http://www.w3.org/2001/XMLSchema" xmlns:xs="http://www.w3.org/2001/XMLSchema" xmlns:p="http://schemas.microsoft.com/office/2006/metadata/properties" xmlns:ns3="47ee3115-839b-43e0-9173-ce3d965dddb9" targetNamespace="http://schemas.microsoft.com/office/2006/metadata/properties" ma:root="true" ma:fieldsID="e1f72331641ed351d78b074dd05c1712" ns3:_="">
     <xsd:import namespace="47ee3115-839b-43e0-9173-ce3d965dddb9"/>
@@ -1415,24 +1453,25 @@
 </ct:contentTypeSchema>
 </file>
 
-<file path=customXml/item2.xml><?xml version="1.0" encoding="utf-8"?>
-<?mso-contentType ?>
-<FormTemplates xmlns="http://schemas.microsoft.com/sharepoint/v3/contenttype/forms">
-  <Display>DocumentLibraryForm</Display>
-  <Edit>DocumentLibraryForm</Edit>
-  <New>DocumentLibraryForm</New>
-</FormTemplates>
+<file path=customXml/itemProps1.xml><?xml version="1.0" encoding="utf-8"?>
+<ds:datastoreItem xmlns:ds="http://schemas.openxmlformats.org/officeDocument/2006/customXml" ds:itemID="{AA82C41C-CA42-4F78-B193-985306F24E56}">
+  <ds:schemaRefs>
+    <ds:schemaRef ds:uri="http://schemas.microsoft.com/office/2006/metadata/properties"/>
+    <ds:schemaRef ds:uri="http://schemas.microsoft.com/office/infopath/2007/PartnerControls"/>
+    <ds:schemaRef ds:uri="47ee3115-839b-43e0-9173-ce3d965dddb9"/>
+  </ds:schemaRefs>
+</ds:datastoreItem>
 </file>
 
-<file path=customXml/item3.xml><?xml version="1.0" encoding="utf-8"?>
-<p:properties xmlns:p="http://schemas.microsoft.com/office/2006/metadata/properties" xmlns:xsi="http://www.w3.org/2001/XMLSchema-instance" xmlns:pc="http://schemas.microsoft.com/office/infopath/2007/PartnerControls">
-  <documentManagement>
-    <_activity xmlns="47ee3115-839b-43e0-9173-ce3d965dddb9" xsi:nil="true"/>
-  </documentManagement>
-</p:properties>
+<file path=customXml/itemProps2.xml><?xml version="1.0" encoding="utf-8"?>
+<ds:datastoreItem xmlns:ds="http://schemas.openxmlformats.org/officeDocument/2006/customXml" ds:itemID="{AD63E8A9-2B80-4B19-8106-BC6B0CAFCC2D}">
+  <ds:schemaRefs>
+    <ds:schemaRef ds:uri="http://schemas.microsoft.com/sharepoint/v3/contenttype/forms"/>
+  </ds:schemaRefs>
+</ds:datastoreItem>
 </file>
 
-<file path=customXml/itemProps1.xml><?xml version="1.0" encoding="utf-8"?>
+<file path=customXml/itemProps3.xml><?xml version="1.0" encoding="utf-8"?>
 <ds:datastoreItem xmlns:ds="http://schemas.openxmlformats.org/officeDocument/2006/customXml" ds:itemID="{028FBAE6-37FF-4692-BA1A-FA8EE6A08B10}">
   <ds:schemaRefs>
     <ds:schemaRef ds:uri="http://schemas.microsoft.com/office/2006/metadata/contentType"/>
@@ -1448,28 +1487,4 @@
     <ds:schemaRef ds:uri="http://schemas.microsoft.com/internal/obd"/>
   </ds:schemaRefs>
 </ds:datastoreItem>
-</file>
-
-<file path=customXml/itemProps2.xml><?xml version="1.0" encoding="utf-8"?>
-<ds:datastoreItem xmlns:ds="http://schemas.openxmlformats.org/officeDocument/2006/customXml" ds:itemID="{AD63E8A9-2B80-4B19-8106-BC6B0CAFCC2D}">
-  <ds:schemaRefs>
-    <ds:schemaRef ds:uri="http://schemas.microsoft.com/sharepoint/v3/contenttype/forms"/>
-  </ds:schemaRefs>
-</ds:datastoreItem>
-</file>
-
-<file path=customXml/itemProps3.xml><?xml version="1.0" encoding="utf-8"?>
-<ds:datastoreItem xmlns:ds="http://schemas.openxmlformats.org/officeDocument/2006/customXml" ds:itemID="{AA82C41C-CA42-4F78-B193-985306F24E56}">
-  <ds:schemaRefs>
-    <ds:schemaRef ds:uri="http://purl.org/dc/dcmitype/"/>
-    <ds:schemaRef ds:uri="http://purl.org/dc/elements/1.1/"/>
-    <ds:schemaRef ds:uri="http://schemas.microsoft.com/office/infopath/2007/PartnerControls"/>
-    <ds:schemaRef ds:uri="http://purl.org/dc/terms/"/>
-    <ds:schemaRef ds:uri="http://schemas.microsoft.com/office/2006/documentManagement/types"/>
-    <ds:schemaRef ds:uri="http://schemas.openxmlformats.org/package/2006/metadata/core-properties"/>
-    <ds:schemaRef ds:uri="47ee3115-839b-43e0-9173-ce3d965dddb9"/>
-    <ds:schemaRef ds:uri="http://schemas.microsoft.com/office/2006/metadata/properties"/>
-    <ds:schemaRef ds:uri="http://www.w3.org/XML/1998/namespace"/>
-  </ds:schemaRefs>
-</ds:datastoreItem>
 </file>
</xml_diff>

<commit_message>
add more script for my part
</commit_message>
<xml_diff>
--- a/Report/Script-Part I Problem.docx
+++ b/Report/Script-Part I Problem.docx
@@ -3,6 +3,9 @@
 <w:document xmlns:wpc="http://schemas.microsoft.com/office/word/2010/wordprocessingCanvas" xmlns:cx="http://schemas.microsoft.com/office/drawing/2014/chartex" xmlns:cx1="http://schemas.microsoft.com/office/drawing/2015/9/8/chartex" xmlns:cx2="http://schemas.microsoft.com/office/drawing/2015/10/21/chartex" xmlns:cx3="http://schemas.microsoft.com/office/drawing/2016/5/9/chartex" xmlns:cx4="http://schemas.microsoft.com/office/drawing/2016/5/10/chartex" xmlns:cx5="http://schemas.microsoft.com/office/drawing/2016/5/11/chartex" xmlns:cx6="http://schemas.microsoft.com/office/drawing/2016/5/12/chartex" xmlns:cx7="http://schemas.microsoft.com/office/drawing/2016/5/13/chartex" xmlns:cx8="http://schemas.microsoft.com/office/drawing/2016/5/14/chartex" xmlns:mc="http://schemas.openxmlformats.org/markup-compatibility/2006" xmlns:aink="http://schemas.microsoft.com/office/drawing/2016/ink" xmlns:am3d="http://schemas.microsoft.com/office/drawing/2017/model3d" xmlns:o="urn:schemas-microsoft-com:office:office" xmlns:oel="http://schemas.microsoft.com/office/2019/extlst" xmlns:r="http://schemas.openxmlformats.org/officeDocument/2006/relationships" xmlns:m="http://schemas.openxmlformats.org/officeDocument/2006/math" xmlns:v="urn:schemas-microsoft-com:vml" xmlns:wp14="http://schemas.microsoft.com/office/word/2010/wordprocessingDrawing" xmlns:wp="http://schemas.openxmlformats.org/drawingml/2006/wordprocessingDrawing" xmlns:w10="urn:schemas-microsoft-com:office:word" xmlns:w="http://schemas.openxmlformats.org/wordprocessingml/2006/main" xmlns:w14="http://schemas.microsoft.com/office/word/2010/wordml" xmlns:w15="http://schemas.microsoft.com/office/word/2012/wordml" xmlns:w16cex="http://schemas.microsoft.com/office/word/2018/wordml/cex" xmlns:w16cid="http://schemas.microsoft.com/office/word/2016/wordml/cid" xmlns:w16="http://schemas.microsoft.com/office/word/2018/wordml" xmlns:w16du="http://schemas.microsoft.com/office/word/2023/wordml/word16du" xmlns:w16sdtdh="http://schemas.microsoft.com/office/word/2020/wordml/sdtdatahash" xmlns:w16sdtfl="http://schemas.microsoft.com/office/word/2024/wordml/sdtformatlock" xmlns:w16se="http://schemas.microsoft.com/office/word/2015/wordml/symex" xmlns:wpg="http://schemas.microsoft.com/office/word/2010/wordprocessingGroup" xmlns:wpi="http://schemas.microsoft.com/office/word/2010/wordprocessingInk" xmlns:wne="http://schemas.microsoft.com/office/word/2006/wordml" xmlns:wps="http://schemas.microsoft.com/office/word/2010/wordprocessingShape" mc:Ignorable="w14 w15 w16se w16cid w16 w16cex w16sdtdh w16sdtfl w16du wp14">
   <w:body>
     <w:p>
+      <w:pPr>
+        <w:pStyle w:val="Title"/>
+      </w:pPr>
       <w:r>
         <w:t>Amber’s Script</w:t>
       </w:r>
@@ -10,6 +13,7 @@
         <w:t xml:space="preserve"> of Part I problem</w:t>
       </w:r>
     </w:p>
+    <w:p/>
     <w:p>
       <w:r>
         <w:t xml:space="preserve">Hello, and thank you for watching this video. We are a team of </w:t>
@@ -18,7 +22,7 @@
         <w:t xml:space="preserve">students from QUT with a strong focus on </w:t>
       </w:r>
       <w:r>
-        <w:t>solving healthcare problems using advanced mathematical modelling.</w:t>
+        <w:t>using data and modelling to solve real healthcare challenges.</w:t>
       </w:r>
     </w:p>
     <w:p>
@@ -29,6 +33,22 @@
     <w:p>
       <w:r>
         <w:t>The project is split into two parts: Part I focuses on brain MRI analysis, and Part II applies similar techniques to image-based feature extraction. Let’s begin with Part I.</w:t>
+      </w:r>
+    </w:p>
+    <w:p>
+      <w:r>
+        <w:t>In Part I, we used Diffusion Tensor Imaging</w:t>
+      </w:r>
+      <w:r>
+        <w:t xml:space="preserve">, </w:t>
+      </w:r>
+      <w:r>
+        <w:t>a specialised MRI technique</w:t>
+      </w:r>
+    </w:p>
+    <w:p>
+      <w:r>
+        <w:t>DTI works by tracking how water diffuses through brain tissue—information that reflects the brain’s structure at a microscopic level. Using signal data from 64 directions, we computed a 3×3 diffusion tensor at each voxel. This tensor shows how water spreads in 3D space.</w:t>
       </w:r>
     </w:p>
     <w:sectPr>
@@ -1257,23 +1277,6 @@
 </file>
 
 <file path=customXml/item1.xml><?xml version="1.0" encoding="utf-8"?>
-<p:properties xmlns:p="http://schemas.microsoft.com/office/2006/metadata/properties" xmlns:xsi="http://www.w3.org/2001/XMLSchema-instance" xmlns:pc="http://schemas.microsoft.com/office/infopath/2007/PartnerControls">
-  <documentManagement>
-    <_activity xmlns="47ee3115-839b-43e0-9173-ce3d965dddb9" xsi:nil="true"/>
-  </documentManagement>
-</p:properties>
-</file>
-
-<file path=customXml/item2.xml><?xml version="1.0" encoding="utf-8"?>
-<?mso-contentType ?>
-<FormTemplates xmlns="http://schemas.microsoft.com/sharepoint/v3/contenttype/forms">
-  <Display>DocumentLibraryForm</Display>
-  <Edit>DocumentLibraryForm</Edit>
-  <New>DocumentLibraryForm</New>
-</FormTemplates>
-</file>
-
-<file path=customXml/item3.xml><?xml version="1.0" encoding="utf-8"?>
 <ct:contentTypeSchema xmlns:ct="http://schemas.microsoft.com/office/2006/metadata/contentType" xmlns:ma="http://schemas.microsoft.com/office/2006/metadata/properties/metaAttributes" ct:_="" ma:_="" ma:contentTypeName="Document" ma:contentTypeID="0x010100111DB2ECB076F64D9C9263E5C166EF19" ma:contentTypeVersion="10" ma:contentTypeDescription="Create a new document." ma:contentTypeScope="" ma:versionID="f73b1e614f85a4d6de33532e5e36cbb0">
   <xsd:schema xmlns:xsd="http://www.w3.org/2001/XMLSchema" xmlns:xs="http://www.w3.org/2001/XMLSchema" xmlns:p="http://schemas.microsoft.com/office/2006/metadata/properties" xmlns:ns3="47ee3115-839b-43e0-9173-ce3d965dddb9" targetNamespace="http://schemas.microsoft.com/office/2006/metadata/properties" ma:root="true" ma:fieldsID="e1f72331641ed351d78b074dd05c1712" ns3:_="">
     <xsd:import namespace="47ee3115-839b-43e0-9173-ce3d965dddb9"/>
@@ -1453,25 +1456,24 @@
 </ct:contentTypeSchema>
 </file>
 
-<file path=customXml/itemProps1.xml><?xml version="1.0" encoding="utf-8"?>
-<ds:datastoreItem xmlns:ds="http://schemas.openxmlformats.org/officeDocument/2006/customXml" ds:itemID="{AA82C41C-CA42-4F78-B193-985306F24E56}">
-  <ds:schemaRefs>
-    <ds:schemaRef ds:uri="http://schemas.microsoft.com/office/2006/metadata/properties"/>
-    <ds:schemaRef ds:uri="http://schemas.microsoft.com/office/infopath/2007/PartnerControls"/>
-    <ds:schemaRef ds:uri="47ee3115-839b-43e0-9173-ce3d965dddb9"/>
-  </ds:schemaRefs>
-</ds:datastoreItem>
+<file path=customXml/item2.xml><?xml version="1.0" encoding="utf-8"?>
+<?mso-contentType ?>
+<FormTemplates xmlns="http://schemas.microsoft.com/sharepoint/v3/contenttype/forms">
+  <Display>DocumentLibraryForm</Display>
+  <Edit>DocumentLibraryForm</Edit>
+  <New>DocumentLibraryForm</New>
+</FormTemplates>
 </file>
 
-<file path=customXml/itemProps2.xml><?xml version="1.0" encoding="utf-8"?>
-<ds:datastoreItem xmlns:ds="http://schemas.openxmlformats.org/officeDocument/2006/customXml" ds:itemID="{AD63E8A9-2B80-4B19-8106-BC6B0CAFCC2D}">
-  <ds:schemaRefs>
-    <ds:schemaRef ds:uri="http://schemas.microsoft.com/sharepoint/v3/contenttype/forms"/>
-  </ds:schemaRefs>
-</ds:datastoreItem>
+<file path=customXml/item3.xml><?xml version="1.0" encoding="utf-8"?>
+<p:properties xmlns:p="http://schemas.microsoft.com/office/2006/metadata/properties" xmlns:xsi="http://www.w3.org/2001/XMLSchema-instance" xmlns:pc="http://schemas.microsoft.com/office/infopath/2007/PartnerControls">
+  <documentManagement>
+    <_activity xmlns="47ee3115-839b-43e0-9173-ce3d965dddb9" xsi:nil="true"/>
+  </documentManagement>
+</p:properties>
 </file>
 
-<file path=customXml/itemProps3.xml><?xml version="1.0" encoding="utf-8"?>
+<file path=customXml/itemProps1.xml><?xml version="1.0" encoding="utf-8"?>
 <ds:datastoreItem xmlns:ds="http://schemas.openxmlformats.org/officeDocument/2006/customXml" ds:itemID="{028FBAE6-37FF-4692-BA1A-FA8EE6A08B10}">
   <ds:schemaRefs>
     <ds:schemaRef ds:uri="http://schemas.microsoft.com/office/2006/metadata/contentType"/>
@@ -1487,4 +1489,22 @@
     <ds:schemaRef ds:uri="http://schemas.microsoft.com/internal/obd"/>
   </ds:schemaRefs>
 </ds:datastoreItem>
+</file>
+
+<file path=customXml/itemProps2.xml><?xml version="1.0" encoding="utf-8"?>
+<ds:datastoreItem xmlns:ds="http://schemas.openxmlformats.org/officeDocument/2006/customXml" ds:itemID="{AD63E8A9-2B80-4B19-8106-BC6B0CAFCC2D}">
+  <ds:schemaRefs>
+    <ds:schemaRef ds:uri="http://schemas.microsoft.com/sharepoint/v3/contenttype/forms"/>
+  </ds:schemaRefs>
+</ds:datastoreItem>
+</file>
+
+<file path=customXml/itemProps3.xml><?xml version="1.0" encoding="utf-8"?>
+<ds:datastoreItem xmlns:ds="http://schemas.openxmlformats.org/officeDocument/2006/customXml" ds:itemID="{AA82C41C-CA42-4F78-B193-985306F24E56}">
+  <ds:schemaRefs>
+    <ds:schemaRef ds:uri="http://schemas.microsoft.com/office/2006/metadata/properties"/>
+    <ds:schemaRef ds:uri="http://schemas.microsoft.com/office/infopath/2007/PartnerControls"/>
+    <ds:schemaRef ds:uri="47ee3115-839b-43e0-9173-ce3d965dddb9"/>
+  </ds:schemaRefs>
+</ds:datastoreItem>
 </file>
</xml_diff>

<commit_message>
changed some of my script
</commit_message>
<xml_diff>
--- a/Report/Script-Part I Problem.docx
+++ b/Report/Script-Part I Problem.docx
@@ -34,10 +34,13 @@
     </w:p>
     <w:p>
       <w:r>
-        <w:t xml:space="preserve">Diffusion Tensor Imaging </w:t>
+        <w:t xml:space="preserve">Diffusion Tensor </w:t>
       </w:r>
       <w:r>
-        <w:t xml:space="preserve">, or </w:t>
+        <w:t>Imaging,</w:t>
+      </w:r>
+      <w:r>
+        <w:t xml:space="preserve"> or </w:t>
       </w:r>
       <w:r>
         <w:t>DTI is a specialised type of MRI that measures how water molecules move in different directions within the brain. This movement reveals the structure and condition of brain tissue, especially the nerve fibres. In this part of the project, we use DTI to analyse water diffusion patterns and identify subtle changes that may indicate damage or disease.</w:t>
@@ -1293,6 +1296,23 @@
 </file>
 
 <file path=customXml/item1.xml><?xml version="1.0" encoding="utf-8"?>
+<p:properties xmlns:p="http://schemas.microsoft.com/office/2006/metadata/properties" xmlns:xsi="http://www.w3.org/2001/XMLSchema-instance" xmlns:pc="http://schemas.microsoft.com/office/infopath/2007/PartnerControls">
+  <documentManagement>
+    <_activity xmlns="47ee3115-839b-43e0-9173-ce3d965dddb9" xsi:nil="true"/>
+  </documentManagement>
+</p:properties>
+</file>
+
+<file path=customXml/item2.xml><?xml version="1.0" encoding="utf-8"?>
+<?mso-contentType ?>
+<FormTemplates xmlns="http://schemas.microsoft.com/sharepoint/v3/contenttype/forms">
+  <Display>DocumentLibraryForm</Display>
+  <Edit>DocumentLibraryForm</Edit>
+  <New>DocumentLibraryForm</New>
+</FormTemplates>
+</file>
+
+<file path=customXml/item3.xml><?xml version="1.0" encoding="utf-8"?>
 <ct:contentTypeSchema xmlns:ct="http://schemas.microsoft.com/office/2006/metadata/contentType" xmlns:ma="http://schemas.microsoft.com/office/2006/metadata/properties/metaAttributes" ct:_="" ma:_="" ma:contentTypeName="Document" ma:contentTypeID="0x010100111DB2ECB076F64D9C9263E5C166EF19" ma:contentTypeVersion="10" ma:contentTypeDescription="Create a new document." ma:contentTypeScope="" ma:versionID="f73b1e614f85a4d6de33532e5e36cbb0">
   <xsd:schema xmlns:xsd="http://www.w3.org/2001/XMLSchema" xmlns:xs="http://www.w3.org/2001/XMLSchema" xmlns:p="http://schemas.microsoft.com/office/2006/metadata/properties" xmlns:ns3="47ee3115-839b-43e0-9173-ce3d965dddb9" targetNamespace="http://schemas.microsoft.com/office/2006/metadata/properties" ma:root="true" ma:fieldsID="e1f72331641ed351d78b074dd05c1712" ns3:_="">
     <xsd:import namespace="47ee3115-839b-43e0-9173-ce3d965dddb9"/>
@@ -1472,24 +1492,25 @@
 </ct:contentTypeSchema>
 </file>
 
-<file path=customXml/item2.xml><?xml version="1.0" encoding="utf-8"?>
-<?mso-contentType ?>
-<FormTemplates xmlns="http://schemas.microsoft.com/sharepoint/v3/contenttype/forms">
-  <Display>DocumentLibraryForm</Display>
-  <Edit>DocumentLibraryForm</Edit>
-  <New>DocumentLibraryForm</New>
-</FormTemplates>
+<file path=customXml/itemProps1.xml><?xml version="1.0" encoding="utf-8"?>
+<ds:datastoreItem xmlns:ds="http://schemas.openxmlformats.org/officeDocument/2006/customXml" ds:itemID="{AA82C41C-CA42-4F78-B193-985306F24E56}">
+  <ds:schemaRefs>
+    <ds:schemaRef ds:uri="http://schemas.microsoft.com/office/2006/metadata/properties"/>
+    <ds:schemaRef ds:uri="http://schemas.microsoft.com/office/infopath/2007/PartnerControls"/>
+    <ds:schemaRef ds:uri="47ee3115-839b-43e0-9173-ce3d965dddb9"/>
+  </ds:schemaRefs>
+</ds:datastoreItem>
 </file>
 
-<file path=customXml/item3.xml><?xml version="1.0" encoding="utf-8"?>
-<p:properties xmlns:p="http://schemas.microsoft.com/office/2006/metadata/properties" xmlns:xsi="http://www.w3.org/2001/XMLSchema-instance" xmlns:pc="http://schemas.microsoft.com/office/infopath/2007/PartnerControls">
-  <documentManagement>
-    <_activity xmlns="47ee3115-839b-43e0-9173-ce3d965dddb9" xsi:nil="true"/>
-  </documentManagement>
-</p:properties>
+<file path=customXml/itemProps2.xml><?xml version="1.0" encoding="utf-8"?>
+<ds:datastoreItem xmlns:ds="http://schemas.openxmlformats.org/officeDocument/2006/customXml" ds:itemID="{AD63E8A9-2B80-4B19-8106-BC6B0CAFCC2D}">
+  <ds:schemaRefs>
+    <ds:schemaRef ds:uri="http://schemas.microsoft.com/sharepoint/v3/contenttype/forms"/>
+  </ds:schemaRefs>
+</ds:datastoreItem>
 </file>
 
-<file path=customXml/itemProps1.xml><?xml version="1.0" encoding="utf-8"?>
+<file path=customXml/itemProps3.xml><?xml version="1.0" encoding="utf-8"?>
 <ds:datastoreItem xmlns:ds="http://schemas.openxmlformats.org/officeDocument/2006/customXml" ds:itemID="{028FBAE6-37FF-4692-BA1A-FA8EE6A08B10}">
   <ds:schemaRefs>
     <ds:schemaRef ds:uri="http://schemas.microsoft.com/office/2006/metadata/contentType"/>
@@ -1505,22 +1526,4 @@
     <ds:schemaRef ds:uri="http://schemas.microsoft.com/internal/obd"/>
   </ds:schemaRefs>
 </ds:datastoreItem>
-</file>
-
-<file path=customXml/itemProps2.xml><?xml version="1.0" encoding="utf-8"?>
-<ds:datastoreItem xmlns:ds="http://schemas.openxmlformats.org/officeDocument/2006/customXml" ds:itemID="{AD63E8A9-2B80-4B19-8106-BC6B0CAFCC2D}">
-  <ds:schemaRefs>
-    <ds:schemaRef ds:uri="http://schemas.microsoft.com/sharepoint/v3/contenttype/forms"/>
-  </ds:schemaRefs>
-</ds:datastoreItem>
-</file>
-
-<file path=customXml/itemProps3.xml><?xml version="1.0" encoding="utf-8"?>
-<ds:datastoreItem xmlns:ds="http://schemas.openxmlformats.org/officeDocument/2006/customXml" ds:itemID="{AA82C41C-CA42-4F78-B193-985306F24E56}">
-  <ds:schemaRefs>
-    <ds:schemaRef ds:uri="http://schemas.microsoft.com/office/2006/metadata/properties"/>
-    <ds:schemaRef ds:uri="http://schemas.microsoft.com/office/infopath/2007/PartnerControls"/>
-    <ds:schemaRef ds:uri="47ee3115-839b-43e0-9173-ce3d965dddb9"/>
-  </ds:schemaRefs>
-</ds:datastoreItem>
 </file>
</xml_diff>

<commit_message>
final correction of my script.
</commit_message>
<xml_diff>
--- a/Report/Script-Part I Problem.docx
+++ b/Report/Script-Part I Problem.docx
@@ -16,7 +16,13 @@
     <w:p/>
     <w:p>
       <w:r>
-        <w:t>Hello, and thank you for the opportunity to present.</w:t>
+        <w:t>Hello,</w:t>
+      </w:r>
+      <w:r>
+        <w:t xml:space="preserve"> this is Amber</w:t>
+      </w:r>
+      <w:r>
+        <w:t xml:space="preserve"> and thank you for the opportunity to present.</w:t>
       </w:r>
     </w:p>
     <w:p>
@@ -26,23 +32,47 @@
     </w:p>
     <w:p>
       <w:r>
-        <w:t>The project is split into two parts: Part I focuses on brain MRI analysis, and Part II applies similar techniques to image-based feature extraction. Let’s begin with Part I.</w:t>
+        <w:t xml:space="preserve">The project is split into two parts: Part I focuses on brain MRI analysis, </w:t>
+      </w:r>
+      <w:r>
+        <w:t>while</w:t>
+      </w:r>
+      <w:r>
+        <w:t xml:space="preserve"> Part II applies similar techniques to image-based feature extraction. Let’s begin with Part I.</w:t>
       </w:r>
     </w:p>
     <w:p>
       <w:r>
-        <w:t>W</w:t>
-      </w:r>
-      <w:r>
-        <w:t>e focused on estimating the diffusion tensor: a mathematical model that captures how water molecules move through the brain.</w:t>
+        <w:t>Here we</w:t>
+      </w:r>
+      <w:r>
+        <w:t xml:space="preserve"> estimat</w:t>
+      </w:r>
+      <w:r>
+        <w:t>e</w:t>
+      </w:r>
+      <w:r>
+        <w:t xml:space="preserve"> the diffusion tensor</w:t>
+      </w:r>
+      <w:r>
+        <w:t xml:space="preserve">, </w:t>
+      </w:r>
+      <w:r>
+        <w:t>a mathematical model that captures how water molecules move through the brain.</w:t>
       </w:r>
     </w:p>
     <w:p>
       <w:r>
-        <w:t>This movement is key to identifying structural changes in neural tissue</w:t>
-      </w:r>
-      <w:r>
-        <w:t xml:space="preserve">, it’s </w:t>
+        <w:t>These</w:t>
+      </w:r>
+      <w:r>
+        <w:t xml:space="preserve"> movement </w:t>
+      </w:r>
+      <w:r>
+        <w:t>patterns reveal subtle structural changes in neural tissue, which are</w:t>
+      </w:r>
+      <w:r>
+        <w:t xml:space="preserve"> </w:t>
       </w:r>
       <w:r>
         <w:t>vital for diagnosing conditions like stroke, tumours, or neurodegeneration.</w:t>
@@ -50,27 +80,12 @@
     </w:p>
     <w:p>
       <w:r>
-        <w:t>What makes this powerful is not just the insight we gain</w:t>
-      </w:r>
-      <w:r>
-        <w:t>,</w:t>
-      </w:r>
-      <w:r>
-        <w:t xml:space="preserve"> but how we extract it from raw, complex imaging data.</w:t>
+        <w:t>What makes this powerful is not just the insight we gain, but how we extract it from raw, complex imaging data.</w:t>
       </w:r>
     </w:p>
     <w:p>
       <w:r>
-        <w:t>Our process turns signal variations into diagnostic maps, paving the way for smarter, earlier, and more accessible detection tools in digital health.</w:t>
-      </w:r>
-      <w:r>
-        <w:t xml:space="preserve"> </w:t>
-      </w:r>
-      <w:r>
-        <w:t>H</w:t>
-      </w:r>
-      <w:r>
-        <w:t>elping doctors detect problems earlier and with more confidence.</w:t>
+        <w:t>Our process transforms signal variations into clear diagnostic maps, paving the way for earlier, more confident clinical decisions in digital health.</w:t>
       </w:r>
     </w:p>
     <w:p>
@@ -81,7 +96,13 @@
         <w:t xml:space="preserve">now </w:t>
       </w:r>
       <w:r>
-        <w:t>hand over to [Name] to show how our team brought this to life.</w:t>
+        <w:t xml:space="preserve">hand over to </w:t>
+      </w:r>
+      <w:r>
+        <w:t xml:space="preserve">Anish </w:t>
+      </w:r>
+      <w:r>
+        <w:t>to show how our team brought this to life.</w:t>
       </w:r>
     </w:p>
     <w:sectPr>
@@ -1309,6 +1330,23 @@
 </file>
 
 <file path=customXml/item1.xml><?xml version="1.0" encoding="utf-8"?>
+<p:properties xmlns:p="http://schemas.microsoft.com/office/2006/metadata/properties" xmlns:xsi="http://www.w3.org/2001/XMLSchema-instance" xmlns:pc="http://schemas.microsoft.com/office/infopath/2007/PartnerControls">
+  <documentManagement>
+    <_activity xmlns="47ee3115-839b-43e0-9173-ce3d965dddb9" xsi:nil="true"/>
+  </documentManagement>
+</p:properties>
+</file>
+
+<file path=customXml/item2.xml><?xml version="1.0" encoding="utf-8"?>
+<?mso-contentType ?>
+<FormTemplates xmlns="http://schemas.microsoft.com/sharepoint/v3/contenttype/forms">
+  <Display>DocumentLibraryForm</Display>
+  <Edit>DocumentLibraryForm</Edit>
+  <New>DocumentLibraryForm</New>
+</FormTemplates>
+</file>
+
+<file path=customXml/item3.xml><?xml version="1.0" encoding="utf-8"?>
 <ct:contentTypeSchema xmlns:ct="http://schemas.microsoft.com/office/2006/metadata/contentType" xmlns:ma="http://schemas.microsoft.com/office/2006/metadata/properties/metaAttributes" ct:_="" ma:_="" ma:contentTypeName="Document" ma:contentTypeID="0x010100111DB2ECB076F64D9C9263E5C166EF19" ma:contentTypeVersion="10" ma:contentTypeDescription="Create a new document." ma:contentTypeScope="" ma:versionID="f73b1e614f85a4d6de33532e5e36cbb0">
   <xsd:schema xmlns:xsd="http://www.w3.org/2001/XMLSchema" xmlns:xs="http://www.w3.org/2001/XMLSchema" xmlns:p="http://schemas.microsoft.com/office/2006/metadata/properties" xmlns:ns3="47ee3115-839b-43e0-9173-ce3d965dddb9" targetNamespace="http://schemas.microsoft.com/office/2006/metadata/properties" ma:root="true" ma:fieldsID="e1f72331641ed351d78b074dd05c1712" ns3:_="">
     <xsd:import namespace="47ee3115-839b-43e0-9173-ce3d965dddb9"/>
@@ -1488,24 +1526,25 @@
 </ct:contentTypeSchema>
 </file>
 
-<file path=customXml/item2.xml><?xml version="1.0" encoding="utf-8"?>
-<?mso-contentType ?>
-<FormTemplates xmlns="http://schemas.microsoft.com/sharepoint/v3/contenttype/forms">
-  <Display>DocumentLibraryForm</Display>
-  <Edit>DocumentLibraryForm</Edit>
-  <New>DocumentLibraryForm</New>
-</FormTemplates>
+<file path=customXml/itemProps1.xml><?xml version="1.0" encoding="utf-8"?>
+<ds:datastoreItem xmlns:ds="http://schemas.openxmlformats.org/officeDocument/2006/customXml" ds:itemID="{AA82C41C-CA42-4F78-B193-985306F24E56}">
+  <ds:schemaRefs>
+    <ds:schemaRef ds:uri="http://schemas.microsoft.com/office/2006/metadata/properties"/>
+    <ds:schemaRef ds:uri="http://schemas.microsoft.com/office/infopath/2007/PartnerControls"/>
+    <ds:schemaRef ds:uri="47ee3115-839b-43e0-9173-ce3d965dddb9"/>
+  </ds:schemaRefs>
+</ds:datastoreItem>
 </file>
 
-<file path=customXml/item3.xml><?xml version="1.0" encoding="utf-8"?>
-<p:properties xmlns:p="http://schemas.microsoft.com/office/2006/metadata/properties" xmlns:xsi="http://www.w3.org/2001/XMLSchema-instance" xmlns:pc="http://schemas.microsoft.com/office/infopath/2007/PartnerControls">
-  <documentManagement>
-    <_activity xmlns="47ee3115-839b-43e0-9173-ce3d965dddb9" xsi:nil="true"/>
-  </documentManagement>
-</p:properties>
+<file path=customXml/itemProps2.xml><?xml version="1.0" encoding="utf-8"?>
+<ds:datastoreItem xmlns:ds="http://schemas.openxmlformats.org/officeDocument/2006/customXml" ds:itemID="{AD63E8A9-2B80-4B19-8106-BC6B0CAFCC2D}">
+  <ds:schemaRefs>
+    <ds:schemaRef ds:uri="http://schemas.microsoft.com/sharepoint/v3/contenttype/forms"/>
+  </ds:schemaRefs>
+</ds:datastoreItem>
 </file>
 
-<file path=customXml/itemProps1.xml><?xml version="1.0" encoding="utf-8"?>
+<file path=customXml/itemProps3.xml><?xml version="1.0" encoding="utf-8"?>
 <ds:datastoreItem xmlns:ds="http://schemas.openxmlformats.org/officeDocument/2006/customXml" ds:itemID="{028FBAE6-37FF-4692-BA1A-FA8EE6A08B10}">
   <ds:schemaRefs>
     <ds:schemaRef ds:uri="http://schemas.microsoft.com/office/2006/metadata/contentType"/>
@@ -1521,22 +1560,4 @@
     <ds:schemaRef ds:uri="http://schemas.microsoft.com/internal/obd"/>
   </ds:schemaRefs>
 </ds:datastoreItem>
-</file>
-
-<file path=customXml/itemProps2.xml><?xml version="1.0" encoding="utf-8"?>
-<ds:datastoreItem xmlns:ds="http://schemas.openxmlformats.org/officeDocument/2006/customXml" ds:itemID="{AD63E8A9-2B80-4B19-8106-BC6B0CAFCC2D}">
-  <ds:schemaRefs>
-    <ds:schemaRef ds:uri="http://schemas.microsoft.com/sharepoint/v3/contenttype/forms"/>
-  </ds:schemaRefs>
-</ds:datastoreItem>
-</file>
-
-<file path=customXml/itemProps3.xml><?xml version="1.0" encoding="utf-8"?>
-<ds:datastoreItem xmlns:ds="http://schemas.openxmlformats.org/officeDocument/2006/customXml" ds:itemID="{AA82C41C-CA42-4F78-B193-985306F24E56}">
-  <ds:schemaRefs>
-    <ds:schemaRef ds:uri="http://schemas.microsoft.com/office/2006/metadata/properties"/>
-    <ds:schemaRef ds:uri="http://schemas.microsoft.com/office/infopath/2007/PartnerControls"/>
-    <ds:schemaRef ds:uri="47ee3115-839b-43e0-9173-ce3d965dddb9"/>
-  </ds:schemaRefs>
-</ds:datastoreItem>
 </file>
</xml_diff>

<commit_message>
added a shorter version of my script
</commit_message>
<xml_diff>
--- a/Report/Script-Part I Problem.docx
+++ b/Report/Script-Part I Problem.docx
@@ -63,10 +63,10 @@
     </w:p>
     <w:p>
       <w:r>
-        <w:t>To do this, the MRI first captures a baseline scan of the brain, then applies a series of directional magnetic ‘shoves</w:t>
-      </w:r>
-      <w:r>
-        <w:t>’,</w:t>
+        <w:t>To do this, the MRI first captures a baseline scan of the brain, then applies a series of directional magnetic shoves</w:t>
+      </w:r>
+      <w:r>
+        <w:t>,</w:t>
       </w:r>
       <w:r>
         <w:t xml:space="preserve"> </w:t>
@@ -123,6 +123,61 @@
       </w:r>
       <w:r>
         <w:t>to show how our team brought this to life.</w:t>
+      </w:r>
+    </w:p>
+    <w:p/>
+    <w:p>
+      <w:pPr>
+        <w:pStyle w:val="Heading2"/>
+      </w:pPr>
+      <w:r>
+        <w:t>Shorter version:</w:t>
+      </w:r>
+    </w:p>
+    <w:p>
+      <w:r>
+        <w:t>Hello, I’m Amber. Thank you for the opportunity to present.</w:t>
+      </w:r>
+    </w:p>
+    <w:p>
+      <w:r>
+        <w:t>Our team explored how diffusion-weighted MRI reveals meaningful patterns in brain tissue.</w:t>
+      </w:r>
+    </w:p>
+    <w:p>
+      <w:r>
+        <w:t>The project has two parts: Part I analyses brain MRI; Part II uses similar tools for image-based feature extraction.</w:t>
+      </w:r>
+    </w:p>
+    <w:p>
+      <w:r>
+        <w:t>In Part I, we estimate the diffusion tensor, a model of how water moves through brain tissue.</w:t>
+      </w:r>
+    </w:p>
+    <w:p>
+      <w:r>
+        <w:t>The MRI captures a baseline scan, then applies six or more magnetic shoves to track water motion in different directions.</w:t>
+      </w:r>
+    </w:p>
+    <w:p>
+      <w:r>
+        <w:lastRenderedPageBreak/>
+        <w:t>These patterns expose microstructural changes linked to stroke, tumours, or neurodegeneration.</w:t>
+      </w:r>
+    </w:p>
+    <w:p>
+      <w:r>
+        <w:t>The power lies not just in what we learn, but in how we extract it from raw, complex imaging data.</w:t>
+      </w:r>
+    </w:p>
+    <w:p>
+      <w:r>
+        <w:t>We turn this into diagnostic maps that support earlier and more confident decisions in digital health.</w:t>
+      </w:r>
+    </w:p>
+    <w:p>
+      <w:r>
+        <w:t>I’ll now pass it on to Anish to show how we made this work in practice.</w:t>
       </w:r>
     </w:p>
     <w:sectPr>
@@ -563,7 +618,6 @@
     <w:next w:val="Normal"/>
     <w:link w:val="Heading2Char"/>
     <w:uiPriority w:val="9"/>
-    <w:semiHidden/>
     <w:unhideWhenUsed/>
     <w:qFormat/>
     <w:rsid w:val="00FB4455"/>
@@ -738,7 +792,6 @@
   <w:style w:type="character" w:default="1" w:styleId="DefaultParagraphFont">
     <w:name w:val="Default Paragraph Font"/>
     <w:uiPriority w:val="1"/>
-    <w:semiHidden/>
     <w:unhideWhenUsed/>
   </w:style>
   <w:style w:type="table" w:default="1" w:styleId="TableNormal">
@@ -780,7 +833,6 @@
     <w:basedOn w:val="DefaultParagraphFont"/>
     <w:link w:val="Heading2"/>
     <w:uiPriority w:val="9"/>
-    <w:semiHidden/>
     <w:rsid w:val="00FB4455"/>
     <w:rPr>
       <w:rFonts w:asciiTheme="majorHAnsi" w:eastAsiaTheme="majorEastAsia" w:hAnsiTheme="majorHAnsi" w:cstheme="majorBidi"/>

</xml_diff>